<commit_message>
deployment, error handling, performance tunning in SSIS
</commit_message>
<xml_diff>
--- a/04-ETL with SSIS/07- SSIS other processes.docx
+++ b/04-ETL with SSIS/07- SSIS other processes.docx
@@ -812,8 +812,8 @@
         </w:rPr>
         <w:drawing>
           <wp:inline distT="0" distB="0" distL="0" distR="0">
-            <wp:extent cx="1387212" cy="1126120"/>
-            <wp:effectExtent l="0" t="0" r="3810" b="0"/>
+            <wp:extent cx="1477490" cy="1199407"/>
+            <wp:effectExtent l="19050" t="0" r="8410" b="0"/>
             <wp:docPr id="115" name="Picture 121"/>
             <wp:cNvGraphicFramePr>
               <a:graphicFrameLocks xmlns:a="http://schemas.openxmlformats.org/drawingml/2006/main" noChangeAspect="1"/>
@@ -834,7 +834,7 @@
                   <pic:spPr>
                     <a:xfrm>
                       <a:off x="0" y="0"/>
-                      <a:ext cx="1414201" cy="1148029"/>
+                      <a:ext cx="1507984" cy="1224162"/>
                     </a:xfrm>
                     <a:prstGeom prst="rect">
                       <a:avLst/>
@@ -1005,253 +1005,10 @@
         <w:t>Use Database object instead of aggregate column</w:t>
       </w:r>
     </w:p>
-    <w:p>
-      <w:pPr>
-        <w:rPr>
-          <w:b/>
-          <w:bCs/>
-          <w:sz w:val="20"/>
-        </w:rPr>
-      </w:pPr>
-      <w:r>
-        <w:rPr>
-          <w:b/>
-          <w:bCs/>
-          <w:sz w:val="20"/>
-        </w:rPr>
-        <w:t>Script task in SSIS</w:t>
-      </w:r>
-    </w:p>
-    <w:p>
-      <w:pPr>
-        <w:rPr>
-          <w:sz w:val="20"/>
-        </w:rPr>
-      </w:pPr>
-      <w:r>
-        <w:rPr>
-          <w:sz w:val="20"/>
-        </w:rPr>
-        <w:t>Based on record count – load or not take decision</w:t>
-      </w:r>
-    </w:p>
-    <w:p>
-      <w:pPr>
-        <w:rPr>
-          <w:sz w:val="20"/>
-        </w:rPr>
-      </w:pPr>
-      <w:r>
-        <w:rPr>
-          <w:sz w:val="20"/>
-        </w:rPr>
-        <w:t>Script task – Edit script</w:t>
-      </w:r>
-    </w:p>
-    <w:p>
-      <w:pPr>
-        <w:rPr>
-          <w:sz w:val="20"/>
-        </w:rPr>
-      </w:pPr>
-      <w:r>
-        <w:rPr>
-          <w:noProof/>
-        </w:rPr>
-        <w:lastRenderedPageBreak/>
-        <w:drawing>
-          <wp:inline distT="0" distB="0" distL="0" distR="0">
-            <wp:extent cx="3502025" cy="2244090"/>
-            <wp:effectExtent l="0" t="0" r="3175" b="3810"/>
-            <wp:docPr id="116" name="Picture 160"/>
-            <wp:cNvGraphicFramePr>
-              <a:graphicFrameLocks xmlns:a="http://schemas.openxmlformats.org/drawingml/2006/main" noChangeAspect="1"/>
-            </wp:cNvGraphicFramePr>
-            <a:graphic xmlns:a="http://schemas.openxmlformats.org/drawingml/2006/main">
-              <a:graphicData uri="http://schemas.openxmlformats.org/drawingml/2006/picture">
-                <pic:pic xmlns:pic="http://schemas.openxmlformats.org/drawingml/2006/picture">
-                  <pic:nvPicPr>
-                    <pic:cNvPr id="1" name=""/>
-                    <pic:cNvPicPr/>
-                  </pic:nvPicPr>
-                  <pic:blipFill>
-                    <a:blip r:embed="rId20"/>
-                    <a:stretch>
-                      <a:fillRect/>
-                    </a:stretch>
-                  </pic:blipFill>
-                  <pic:spPr>
-                    <a:xfrm>
-                      <a:off x="0" y="0"/>
-                      <a:ext cx="3502025" cy="2244090"/>
-                    </a:xfrm>
-                    <a:prstGeom prst="rect">
-                      <a:avLst/>
-                    </a:prstGeom>
-                  </pic:spPr>
-                </pic:pic>
-              </a:graphicData>
-            </a:graphic>
-          </wp:inline>
-        </w:drawing>
-      </w:r>
-    </w:p>
-    <w:p>
-      <w:pPr>
-        <w:rPr>
-          <w:sz w:val="20"/>
-        </w:rPr>
-      </w:pPr>
-      <w:r>
-        <w:rPr>
-          <w:noProof/>
-        </w:rPr>
-        <w:drawing>
-          <wp:inline distT="0" distB="0" distL="0" distR="0">
-            <wp:extent cx="3502025" cy="2904490"/>
-            <wp:effectExtent l="0" t="0" r="3175" b="0"/>
-            <wp:docPr id="119" name="Picture 158"/>
-            <wp:cNvGraphicFramePr>
-              <a:graphicFrameLocks xmlns:a="http://schemas.openxmlformats.org/drawingml/2006/main" noChangeAspect="1"/>
-            </wp:cNvGraphicFramePr>
-            <a:graphic xmlns:a="http://schemas.openxmlformats.org/drawingml/2006/main">
-              <a:graphicData uri="http://schemas.openxmlformats.org/drawingml/2006/picture">
-                <pic:pic xmlns:pic="http://schemas.openxmlformats.org/drawingml/2006/picture">
-                  <pic:nvPicPr>
-                    <pic:cNvPr id="1" name=""/>
-                    <pic:cNvPicPr/>
-                  </pic:nvPicPr>
-                  <pic:blipFill>
-                    <a:blip r:embed="rId21"/>
-                    <a:stretch>
-                      <a:fillRect/>
-                    </a:stretch>
-                  </pic:blipFill>
-                  <pic:spPr>
-                    <a:xfrm>
-                      <a:off x="0" y="0"/>
-                      <a:ext cx="3502025" cy="2904490"/>
-                    </a:xfrm>
-                    <a:prstGeom prst="rect">
-                      <a:avLst/>
-                    </a:prstGeom>
-                  </pic:spPr>
-                </pic:pic>
-              </a:graphicData>
-            </a:graphic>
-          </wp:inline>
-        </w:drawing>
-      </w:r>
-    </w:p>
-    <w:p>
-      <w:pPr>
-        <w:rPr>
-          <w:sz w:val="20"/>
-        </w:rPr>
-      </w:pPr>
-      <w:r>
-        <w:rPr>
-          <w:noProof/>
-        </w:rPr>
-        <w:drawing>
-          <wp:inline distT="0" distB="0" distL="0" distR="0">
-            <wp:extent cx="3502025" cy="2143125"/>
-            <wp:effectExtent l="0" t="0" r="3175" b="9525"/>
-            <wp:docPr id="120" name="Picture 159"/>
-            <wp:cNvGraphicFramePr>
-              <a:graphicFrameLocks xmlns:a="http://schemas.openxmlformats.org/drawingml/2006/main" noChangeAspect="1"/>
-            </wp:cNvGraphicFramePr>
-            <a:graphic xmlns:a="http://schemas.openxmlformats.org/drawingml/2006/main">
-              <a:graphicData uri="http://schemas.openxmlformats.org/drawingml/2006/picture">
-                <pic:pic xmlns:pic="http://schemas.openxmlformats.org/drawingml/2006/picture">
-                  <pic:nvPicPr>
-                    <pic:cNvPr id="1" name=""/>
-                    <pic:cNvPicPr/>
-                  </pic:nvPicPr>
-                  <pic:blipFill>
-                    <a:blip r:embed="rId22"/>
-                    <a:stretch>
-                      <a:fillRect/>
-                    </a:stretch>
-                  </pic:blipFill>
-                  <pic:spPr>
-                    <a:xfrm>
-                      <a:off x="0" y="0"/>
-                      <a:ext cx="3502025" cy="2143125"/>
-                    </a:xfrm>
-                    <a:prstGeom prst="rect">
-                      <a:avLst/>
-                    </a:prstGeom>
-                  </pic:spPr>
-                </pic:pic>
-              </a:graphicData>
-            </a:graphic>
-          </wp:inline>
-        </w:drawing>
-      </w:r>
-    </w:p>
-    <w:p>
-      <w:pPr>
-        <w:rPr>
-          <w:sz w:val="20"/>
-        </w:rPr>
-      </w:pPr>
-      <w:r>
-        <w:rPr>
-          <w:noProof/>
-        </w:rPr>
-        <w:drawing>
-          <wp:inline distT="0" distB="0" distL="0" distR="0">
-            <wp:extent cx="3502025" cy="1730375"/>
-            <wp:effectExtent l="0" t="0" r="3175" b="3175"/>
-            <wp:docPr id="123" name="Picture 162"/>
-            <wp:cNvGraphicFramePr>
-              <a:graphicFrameLocks xmlns:a="http://schemas.openxmlformats.org/drawingml/2006/main" noChangeAspect="1"/>
-            </wp:cNvGraphicFramePr>
-            <a:graphic xmlns:a="http://schemas.openxmlformats.org/drawingml/2006/main">
-              <a:graphicData uri="http://schemas.openxmlformats.org/drawingml/2006/picture">
-                <pic:pic xmlns:pic="http://schemas.openxmlformats.org/drawingml/2006/picture">
-                  <pic:nvPicPr>
-                    <pic:cNvPr id="1" name=""/>
-                    <pic:cNvPicPr/>
-                  </pic:nvPicPr>
-                  <pic:blipFill>
-                    <a:blip r:embed="rId23"/>
-                    <a:stretch>
-                      <a:fillRect/>
-                    </a:stretch>
-                  </pic:blipFill>
-                  <pic:spPr>
-                    <a:xfrm>
-                      <a:off x="0" y="0"/>
-                      <a:ext cx="3502025" cy="1730375"/>
-                    </a:xfrm>
-                    <a:prstGeom prst="rect">
-                      <a:avLst/>
-                    </a:prstGeom>
-                  </pic:spPr>
-                </pic:pic>
-              </a:graphicData>
-            </a:graphic>
-          </wp:inline>
-        </w:drawing>
-      </w:r>
-    </w:p>
-    <w:p>
-      <w:pPr>
-        <w:rPr>
-          <w:sz w:val="20"/>
-        </w:rPr>
-      </w:pPr>
-    </w:p>
-    <w:p/>
-    <w:p/>
-    <w:p/>
-    <w:p/>
     <w:sectPr>
       <w:pgSz w:w="12240" w:h="15840"/>
       <w:pgMar w:top="403" w:right="245" w:bottom="317" w:left="245" w:header="720" w:footer="720" w:gutter="0"/>
-      <w:cols w:space="720"/>
+      <w:cols w:num="2" w:space="720"/>
       <w:docGrid w:linePitch="360"/>
     </w:sectPr>
   </w:body>
@@ -1603,6 +1360,7 @@
   <w:style w:type="paragraph" w:default="1" w:styleId="Normal">
     <w:name w:val="Normal"/>
     <w:qFormat/>
+    <w:rsid w:val="00926D44"/>
   </w:style>
   <w:style w:type="character" w:default="1" w:styleId="DefaultParagraphFont">
     <w:name w:val="Default Paragraph Font"/>

</xml_diff>